<commit_message>
Added Kanban board screenshot
</commit_message>
<xml_diff>
--- a/Documents/Error Handling Helpline-Sprint2.docx
+++ b/Documents/Error Handling Helpline-Sprint2.docx
@@ -1747,10 +1747,7 @@
         <w:spacing w:after="160" w:line="278" w:lineRule="auto"/>
       </w:pPr>
       <w:r>
-        <w:t>Administrator must be logged in with admin privileges</w:t>
-      </w:r>
-      <w:r>
-        <w:t>.</w:t>
+        <w:t>Administrator must be logged in with admin privileges.</w:t>
       </w:r>
     </w:p>
     <w:p>
@@ -1763,10 +1760,7 @@
         <w:spacing w:after="160" w:line="278" w:lineRule="auto"/>
       </w:pPr>
       <w:r>
-        <w:t>Administrator can delete any post from the system</w:t>
-      </w:r>
-      <w:r>
-        <w:t>.</w:t>
+        <w:t>Administrator can delete any post from the system.</w:t>
       </w:r>
     </w:p>
     <w:p>
@@ -1779,10 +1773,7 @@
         <w:spacing w:after="160" w:line="278" w:lineRule="auto"/>
       </w:pPr>
       <w:r>
-        <w:t>Deleted posts are removed from the public feed</w:t>
-      </w:r>
-      <w:r>
-        <w:t>.</w:t>
+        <w:t>Deleted posts are removed from the public feed.</w:t>
       </w:r>
     </w:p>
     <w:p>
@@ -1795,10 +1786,7 @@
         <w:spacing w:after="160" w:line="278" w:lineRule="auto"/>
       </w:pPr>
       <w:r>
-        <w:t>Associated answers/comments are also removed or handled appropriately</w:t>
-      </w:r>
-      <w:r>
-        <w:t>.</w:t>
+        <w:t>Associated answers/comments are also removed or handled appropriately.</w:t>
       </w:r>
     </w:p>
     <w:p>
@@ -1811,10 +1799,7 @@
         <w:spacing w:after="160" w:line="278" w:lineRule="auto"/>
       </w:pPr>
       <w:r>
-        <w:t>The system records that the post was deleted</w:t>
-      </w:r>
-      <w:r>
-        <w:t>.</w:t>
+        <w:t>The system records that the post was deleted.</w:t>
       </w:r>
     </w:p>
     <w:p>
@@ -2044,30 +2029,49 @@
           <w:b/>
           <w:bCs/>
         </w:rPr>
-        <w:t xml:space="preserve"> screenshot</w:t>
+        <w:br/>
       </w:r>
       <w:r>
         <w:rPr>
           <w:b/>
           <w:bCs/>
         </w:rPr>
-        <w:br/>
-      </w:r>
-      <w:r>
-        <w:rPr>
-          <w:b/>
-          <w:bCs/>
-        </w:rPr>
-        <w:t>!!!!ADD HERE!!!!</w:t>
-      </w:r>
-    </w:p>
-    <w:p>
-      <w:pPr>
-        <w:rPr>
-          <w:b/>
-          <w:bCs/>
-        </w:rPr>
-      </w:pPr>
+        <w:drawing>
+          <wp:inline distT="0" distB="0" distL="0" distR="0" wp14:anchorId="04889568" wp14:editId="06836484">
+            <wp:extent cx="5731510" cy="2667000"/>
+            <wp:effectExtent l="0" t="0" r="2540" b="0"/>
+            <wp:docPr id="1087238605" name="Picture 1"/>
+            <wp:cNvGraphicFramePr>
+              <a:graphicFrameLocks xmlns:a="http://schemas.openxmlformats.org/drawingml/2006/main" noChangeAspect="1"/>
+            </wp:cNvGraphicFramePr>
+            <a:graphic xmlns:a="http://schemas.openxmlformats.org/drawingml/2006/main">
+              <a:graphicData uri="http://schemas.openxmlformats.org/drawingml/2006/picture">
+                <pic:pic xmlns:pic="http://schemas.openxmlformats.org/drawingml/2006/picture">
+                  <pic:nvPicPr>
+                    <pic:cNvPr id="1087238605" name=""/>
+                    <pic:cNvPicPr/>
+                  </pic:nvPicPr>
+                  <pic:blipFill>
+                    <a:blip r:embed="rId8"/>
+                    <a:stretch>
+                      <a:fillRect/>
+                    </a:stretch>
+                  </pic:blipFill>
+                  <pic:spPr>
+                    <a:xfrm>
+                      <a:off x="0" y="0"/>
+                      <a:ext cx="5731510" cy="2667000"/>
+                    </a:xfrm>
+                    <a:prstGeom prst="rect">
+                      <a:avLst/>
+                    </a:prstGeom>
+                  </pic:spPr>
+                </pic:pic>
+              </a:graphicData>
+            </a:graphic>
+          </wp:inline>
+        </w:drawing>
+      </w:r>
     </w:p>
     <w:p>
       <w:pPr>
@@ -4849,6 +4853,7 @@
   <w:style w:type="character" w:default="1" w:styleId="DefaultParagraphFont">
     <w:name w:val="Default Paragraph Font"/>
     <w:uiPriority w:val="1"/>
+    <w:semiHidden/>
     <w:unhideWhenUsed/>
   </w:style>
   <w:style w:type="table" w:default="1" w:styleId="TableNormal">

</xml_diff>